<commit_message>
style fixes, setup for backend?
</commit_message>
<xml_diff>
--- a/public/resume/Mikayla Resume 0623.docx
+++ b/public/resume/Mikayla Resume 0623.docx
@@ -82,7 +82,7 @@
       <w:pPr>
         <w:spacing w:before="0" w:line="240" w:lineRule="auto"/>
         <w:rPr>
-          <w:color w:val="134f5c"/>
+          <w:color w:val="666666"/>
         </w:rPr>
       </w:pPr>
       <w:r>
@@ -98,11 +98,11 @@
       <w:hyperlink r:id="rId7">
         <w:r>
           <w:rPr>
-            <w:color w:val="134f5c"/>
+            <w:color w:val="1155cc"/>
             <w:u w:val="single"/>
             <w:rtl w:val="0"/>
           </w:rPr>
-          <w:t xml:space="preserve">mikaylaherself@gmail.com</w:t>
+          <w:t xml:space="preserve">hello@mikayla.dev</w:t>
         </w:r>
       </w:hyperlink>
       <w:r>

</xml_diff>